<commit_message>
MULTICICLO: Últimos fixes e finalização do BGEZAL
</commit_message>
<xml_diff>
--- a/Multiciclo/Programa/Explicação Comandos do Programa Teste.docx
+++ b/Multiciclo/Programa/Explicação Comandos do Programa Teste.docx
@@ -30,56 +30,59 @@
                 <w:bCs/>
               </w:rPr>
             </w:pPr>
-            <w:proofErr w:type="spellStart"/>
             <w:r>
               <w:rPr>
                 <w:rFonts w:ascii="Arial" w:hAnsi="Arial" w:cs="Arial"/>
                 <w:b/>
                 <w:bCs/>
               </w:rPr>
-              <w:t>Op-code</w:t>
-            </w:r>
-            <w:proofErr w:type="spellEnd"/>
-            <w:r>
+              <w:t>Op-code(6)</w:t>
+            </w:r>
+          </w:p>
+        </w:tc>
+        <w:tc>
+          <w:tcPr>
+            <w:tcW w:w="1415" w:type="dxa"/>
+          </w:tcPr>
+          <w:p>
+            <w:pPr>
+              <w:jc w:val="center"/>
               <w:rPr>
                 <w:rFonts w:ascii="Arial" w:hAnsi="Arial" w:cs="Arial"/>
                 <w:b/>
                 <w:bCs/>
               </w:rPr>
-              <w:t>(6)</w:t>
-            </w:r>
-          </w:p>
-        </w:tc>
-        <w:tc>
-          <w:tcPr>
-            <w:tcW w:w="1415" w:type="dxa"/>
-          </w:tcPr>
-          <w:p>
-            <w:pPr>
-              <w:jc w:val="center"/>
+            </w:pPr>
+            <w:r>
               <w:rPr>
                 <w:rFonts w:ascii="Arial" w:hAnsi="Arial" w:cs="Arial"/>
                 <w:b/>
                 <w:bCs/>
               </w:rPr>
-            </w:pPr>
-            <w:proofErr w:type="spellStart"/>
-            <w:r>
+              <w:t>Rs(5)</w:t>
+            </w:r>
+          </w:p>
+        </w:tc>
+        <w:tc>
+          <w:tcPr>
+            <w:tcW w:w="1416" w:type="dxa"/>
+          </w:tcPr>
+          <w:p>
+            <w:pPr>
+              <w:jc w:val="center"/>
               <w:rPr>
                 <w:rFonts w:ascii="Arial" w:hAnsi="Arial" w:cs="Arial"/>
                 <w:b/>
                 <w:bCs/>
               </w:rPr>
-              <w:t>Rs</w:t>
-            </w:r>
-            <w:proofErr w:type="spellEnd"/>
+            </w:pPr>
             <w:r>
               <w:rPr>
                 <w:rFonts w:ascii="Arial" w:hAnsi="Arial" w:cs="Arial"/>
                 <w:b/>
                 <w:bCs/>
               </w:rPr>
-              <w:t>(5)</w:t>
+              <w:t>Rt(5)</w:t>
             </w:r>
           </w:p>
         </w:tc>
@@ -96,112 +99,59 @@
                 <w:bCs/>
               </w:rPr>
             </w:pPr>
-            <w:proofErr w:type="spellStart"/>
             <w:r>
               <w:rPr>
                 <w:rFonts w:ascii="Arial" w:hAnsi="Arial" w:cs="Arial"/>
                 <w:b/>
                 <w:bCs/>
               </w:rPr>
-              <w:t>Rt</w:t>
-            </w:r>
-            <w:proofErr w:type="spellEnd"/>
-            <w:r>
+              <w:t>Rd(5)</w:t>
+            </w:r>
+          </w:p>
+        </w:tc>
+        <w:tc>
+          <w:tcPr>
+            <w:tcW w:w="1416" w:type="dxa"/>
+          </w:tcPr>
+          <w:p>
+            <w:pPr>
+              <w:jc w:val="center"/>
               <w:rPr>
                 <w:rFonts w:ascii="Arial" w:hAnsi="Arial" w:cs="Arial"/>
                 <w:b/>
                 <w:bCs/>
               </w:rPr>
-              <w:t>(5)</w:t>
-            </w:r>
-          </w:p>
-        </w:tc>
-        <w:tc>
-          <w:tcPr>
-            <w:tcW w:w="1416" w:type="dxa"/>
-          </w:tcPr>
-          <w:p>
-            <w:pPr>
-              <w:jc w:val="center"/>
+            </w:pPr>
+            <w:r>
               <w:rPr>
                 <w:rFonts w:ascii="Arial" w:hAnsi="Arial" w:cs="Arial"/>
                 <w:b/>
                 <w:bCs/>
               </w:rPr>
-            </w:pPr>
-            <w:r>
+              <w:t>Shamt(5)</w:t>
+            </w:r>
+          </w:p>
+        </w:tc>
+        <w:tc>
+          <w:tcPr>
+            <w:tcW w:w="1416" w:type="dxa"/>
+          </w:tcPr>
+          <w:p>
+            <w:pPr>
+              <w:jc w:val="center"/>
               <w:rPr>
                 <w:rFonts w:ascii="Arial" w:hAnsi="Arial" w:cs="Arial"/>
                 <w:b/>
                 <w:bCs/>
               </w:rPr>
-              <w:t>Rd(5)</w:t>
-            </w:r>
-          </w:p>
-        </w:tc>
-        <w:tc>
-          <w:tcPr>
-            <w:tcW w:w="1416" w:type="dxa"/>
-          </w:tcPr>
-          <w:p>
-            <w:pPr>
-              <w:jc w:val="center"/>
+            </w:pPr>
+            <w:r>
               <w:rPr>
                 <w:rFonts w:ascii="Arial" w:hAnsi="Arial" w:cs="Arial"/>
                 <w:b/>
                 <w:bCs/>
               </w:rPr>
-            </w:pPr>
-            <w:proofErr w:type="spellStart"/>
-            <w:r>
-              <w:rPr>
-                <w:rFonts w:ascii="Arial" w:hAnsi="Arial" w:cs="Arial"/>
-                <w:b/>
-                <w:bCs/>
-              </w:rPr>
-              <w:t>Shamt</w:t>
-            </w:r>
-            <w:proofErr w:type="spellEnd"/>
-            <w:r>
-              <w:rPr>
-                <w:rFonts w:ascii="Arial" w:hAnsi="Arial" w:cs="Arial"/>
-                <w:b/>
-                <w:bCs/>
-              </w:rPr>
-              <w:t>(5)</w:t>
-            </w:r>
-          </w:p>
-        </w:tc>
-        <w:tc>
-          <w:tcPr>
-            <w:tcW w:w="1416" w:type="dxa"/>
-          </w:tcPr>
-          <w:p>
-            <w:pPr>
-              <w:jc w:val="center"/>
-              <w:rPr>
-                <w:rFonts w:ascii="Arial" w:hAnsi="Arial" w:cs="Arial"/>
-                <w:b/>
-                <w:bCs/>
-              </w:rPr>
-            </w:pPr>
-            <w:proofErr w:type="spellStart"/>
-            <w:r>
-              <w:rPr>
-                <w:rFonts w:ascii="Arial" w:hAnsi="Arial" w:cs="Arial"/>
-                <w:b/>
-                <w:bCs/>
-              </w:rPr>
-              <w:t>Funct</w:t>
-            </w:r>
-            <w:proofErr w:type="spellEnd"/>
-            <w:r>
-              <w:rPr>
-                <w:rFonts w:ascii="Arial" w:hAnsi="Arial" w:cs="Arial"/>
-                <w:b/>
-                <w:bCs/>
-              </w:rPr>
-              <w:t>(6)</w:t>
+              <w:t>Funct(6)</w:t>
             </w:r>
           </w:p>
         </w:tc>
@@ -698,7 +648,7 @@
               <w:rPr>
                 <w:rFonts w:ascii="Arial" w:hAnsi="Arial" w:cs="Arial"/>
               </w:rPr>
-              <w:t>11</w:t>
+              <w:t>00</w:t>
             </w:r>
           </w:p>
         </w:tc>
@@ -1066,25 +1016,7 @@
           <w:sz w:val="24"/>
           <w:szCs w:val="24"/>
         </w:rPr>
-        <w:t xml:space="preserve">Pré-requisitos: Colocar </w:t>
-      </w:r>
-      <w:proofErr w:type="spellStart"/>
-      <w:r>
-        <w:rPr>
-          <w:rFonts w:ascii="Arial" w:hAnsi="Arial" w:cs="Arial"/>
-          <w:sz w:val="24"/>
-          <w:szCs w:val="24"/>
-        </w:rPr>
-        <w:t>fffffffc</w:t>
-      </w:r>
-      <w:proofErr w:type="spellEnd"/>
-      <w:r>
-        <w:rPr>
-          <w:rFonts w:ascii="Arial" w:hAnsi="Arial" w:cs="Arial"/>
-          <w:sz w:val="24"/>
-          <w:szCs w:val="24"/>
-        </w:rPr>
-        <w:t xml:space="preserve"> no registrador 5</w:t>
+        <w:t>Pré-requisitos: Colocar fffffffc no registrador 5</w:t>
       </w:r>
       <w:r>
         <w:rPr>
@@ -1117,43 +1049,7 @@
           <w:sz w:val="24"/>
           <w:szCs w:val="24"/>
         </w:rPr>
-        <w:t xml:space="preserve">LB </w:t>
-      </w:r>
-      <w:proofErr w:type="spellStart"/>
-      <w:r>
-        <w:rPr>
-          <w:rFonts w:ascii="Arial" w:hAnsi="Arial" w:cs="Arial"/>
-          <w:sz w:val="24"/>
-          <w:szCs w:val="24"/>
-        </w:rPr>
-        <w:t>rt,offset</w:t>
-      </w:r>
-      <w:proofErr w:type="spellEnd"/>
-      <w:r>
-        <w:rPr>
-          <w:rFonts w:ascii="Arial" w:hAnsi="Arial" w:cs="Arial"/>
-          <w:sz w:val="24"/>
-          <w:szCs w:val="24"/>
-        </w:rPr>
-        <w:t>(</w:t>
-      </w:r>
-      <w:proofErr w:type="spellStart"/>
-      <w:r>
-        <w:rPr>
-          <w:rFonts w:ascii="Arial" w:hAnsi="Arial" w:cs="Arial"/>
-          <w:sz w:val="24"/>
-          <w:szCs w:val="24"/>
-        </w:rPr>
-        <w:t>rs</w:t>
-      </w:r>
-      <w:proofErr w:type="spellEnd"/>
-      <w:r>
-        <w:rPr>
-          <w:rFonts w:ascii="Arial" w:hAnsi="Arial" w:cs="Arial"/>
-          <w:sz w:val="24"/>
-          <w:szCs w:val="24"/>
-        </w:rPr>
-        <w:t>)</w:t>
+        <w:t>LB rt,offset(rs)</w:t>
       </w:r>
       <w:r>
         <w:rPr>
@@ -1171,41 +1067,13 @@
         </w:rPr>
         <w:t xml:space="preserve"> </w:t>
       </w:r>
-      <w:proofErr w:type="spellStart"/>
-      <w:r>
-        <w:rPr>
-          <w:rFonts w:ascii="Arial" w:hAnsi="Arial" w:cs="Arial"/>
-          <w:sz w:val="24"/>
-          <w:szCs w:val="24"/>
-        </w:rPr>
-        <w:t>rt</w:t>
-      </w:r>
-      <w:proofErr w:type="spellEnd"/>
-      <w:r>
-        <w:rPr>
-          <w:rFonts w:ascii="Arial" w:hAnsi="Arial" w:cs="Arial"/>
-          <w:sz w:val="24"/>
-          <w:szCs w:val="24"/>
-        </w:rPr>
-        <w:t>=*(char*)(</w:t>
-      </w:r>
-      <w:proofErr w:type="spellStart"/>
-      <w:r>
-        <w:rPr>
-          <w:rFonts w:ascii="Arial" w:hAnsi="Arial" w:cs="Arial"/>
-          <w:sz w:val="24"/>
-          <w:szCs w:val="24"/>
-        </w:rPr>
-        <w:t>offset+rs</w:t>
-      </w:r>
-      <w:proofErr w:type="spellEnd"/>
-      <w:r>
-        <w:rPr>
-          <w:rFonts w:ascii="Arial" w:hAnsi="Arial" w:cs="Arial"/>
-          <w:sz w:val="24"/>
-          <w:szCs w:val="24"/>
-        </w:rPr>
-        <w:t>)</w:t>
+      <w:r>
+        <w:rPr>
+          <w:rFonts w:ascii="Arial" w:hAnsi="Arial" w:cs="Arial"/>
+          <w:sz w:val="24"/>
+          <w:szCs w:val="24"/>
+        </w:rPr>
+        <w:t>rt=*(char*)(offset+rs)</w:t>
       </w:r>
       <w:r>
         <w:rPr>
@@ -1261,33 +1129,31 @@
           <w:sz w:val="24"/>
           <w:szCs w:val="24"/>
         </w:rPr>
-        <w:t xml:space="preserve"> (64/4 = 16 = 10 em </w:t>
-      </w:r>
-      <w:proofErr w:type="spellStart"/>
-      <w:r>
-        <w:rPr>
-          <w:rFonts w:ascii="Arial" w:hAnsi="Arial" w:cs="Arial"/>
-          <w:sz w:val="24"/>
-          <w:szCs w:val="24"/>
-        </w:rPr>
-        <w:t>hex</w:t>
-      </w:r>
-      <w:proofErr w:type="spellEnd"/>
-      <w:r>
-        <w:rPr>
-          <w:rFonts w:ascii="Arial" w:hAnsi="Arial" w:cs="Arial"/>
-          <w:sz w:val="24"/>
-          <w:szCs w:val="24"/>
-        </w:rPr>
-        <w:t>)</w:t>
-      </w:r>
-      <w:r>
-        <w:rPr>
-          <w:rFonts w:ascii="Arial" w:hAnsi="Arial" w:cs="Arial"/>
-          <w:sz w:val="24"/>
-          <w:szCs w:val="24"/>
-        </w:rPr>
-        <w:t xml:space="preserve"> = </w:t>
+        <w:t xml:space="preserve"> (64/4 = 16 = 10 em hex)</w:t>
+      </w:r>
+      <w:r>
+        <w:rPr>
+          <w:rFonts w:ascii="Arial" w:hAnsi="Arial" w:cs="Arial"/>
+          <w:sz w:val="24"/>
+          <w:szCs w:val="24"/>
+        </w:rPr>
+        <w:t xml:space="preserve"> =</w:t>
+      </w:r>
+      <w:r>
+        <w:rPr>
+          <w:rFonts w:ascii="Arial" w:hAnsi="Arial" w:cs="Arial"/>
+          <w:sz w:val="24"/>
+          <w:szCs w:val="24"/>
+        </w:rPr>
+        <w:t>&gt;</w:t>
+      </w:r>
+      <w:r>
+        <w:rPr>
+          <w:rFonts w:ascii="Arial" w:hAnsi="Arial" w:cs="Arial"/>
+          <w:sz w:val="24"/>
+          <w:szCs w:val="24"/>
+        </w:rPr>
+        <w:t xml:space="preserve"> </w:t>
       </w:r>
       <w:r>
         <w:rPr>
@@ -1296,6 +1162,14 @@
           <w:szCs w:val="24"/>
         </w:rPr>
         <w:t>00000010</w:t>
+      </w:r>
+      <w:r>
+        <w:rPr>
+          <w:rFonts w:ascii="Arial" w:hAnsi="Arial" w:cs="Arial"/>
+          <w:sz w:val="24"/>
+          <w:szCs w:val="24"/>
+        </w:rPr>
+        <w:t xml:space="preserve"> = 2 (dec) = 2 (hex)</w:t>
       </w:r>
     </w:p>
     <w:p>
@@ -1320,43 +1194,7 @@
           <w:sz w:val="24"/>
           <w:szCs w:val="24"/>
         </w:rPr>
-        <w:t xml:space="preserve">LB </w:t>
-      </w:r>
-      <w:proofErr w:type="spellStart"/>
-      <w:r>
-        <w:rPr>
-          <w:rFonts w:ascii="Arial" w:hAnsi="Arial" w:cs="Arial"/>
-          <w:sz w:val="24"/>
-          <w:szCs w:val="24"/>
-        </w:rPr>
-        <w:t>rt,offset</w:t>
-      </w:r>
-      <w:proofErr w:type="spellEnd"/>
-      <w:r>
-        <w:rPr>
-          <w:rFonts w:ascii="Arial" w:hAnsi="Arial" w:cs="Arial"/>
-          <w:sz w:val="24"/>
-          <w:szCs w:val="24"/>
-        </w:rPr>
-        <w:t>(</w:t>
-      </w:r>
-      <w:proofErr w:type="spellStart"/>
-      <w:r>
-        <w:rPr>
-          <w:rFonts w:ascii="Arial" w:hAnsi="Arial" w:cs="Arial"/>
-          <w:sz w:val="24"/>
-          <w:szCs w:val="24"/>
-        </w:rPr>
-        <w:t>rs</w:t>
-      </w:r>
-      <w:proofErr w:type="spellEnd"/>
-      <w:r>
-        <w:rPr>
-          <w:rFonts w:ascii="Arial" w:hAnsi="Arial" w:cs="Arial"/>
-          <w:sz w:val="24"/>
-          <w:szCs w:val="24"/>
-        </w:rPr>
-        <w:t>)</w:t>
+        <w:t>LB rt,offset(rs)</w:t>
       </w:r>
       <w:r>
         <w:rPr>
@@ -1366,41 +1204,13 @@
         </w:rPr>
         <w:t xml:space="preserve">: </w:t>
       </w:r>
-      <w:proofErr w:type="spellStart"/>
-      <w:r>
-        <w:rPr>
-          <w:rFonts w:ascii="Arial" w:hAnsi="Arial" w:cs="Arial"/>
-          <w:sz w:val="24"/>
-          <w:szCs w:val="24"/>
-        </w:rPr>
-        <w:t>rt</w:t>
-      </w:r>
-      <w:proofErr w:type="spellEnd"/>
-      <w:r>
-        <w:rPr>
-          <w:rFonts w:ascii="Arial" w:hAnsi="Arial" w:cs="Arial"/>
-          <w:sz w:val="24"/>
-          <w:szCs w:val="24"/>
-        </w:rPr>
-        <w:t>=*(char*)(</w:t>
-      </w:r>
-      <w:proofErr w:type="spellStart"/>
-      <w:r>
-        <w:rPr>
-          <w:rFonts w:ascii="Arial" w:hAnsi="Arial" w:cs="Arial"/>
-          <w:sz w:val="24"/>
-          <w:szCs w:val="24"/>
-        </w:rPr>
-        <w:t>offset+rs</w:t>
-      </w:r>
-      <w:proofErr w:type="spellEnd"/>
-      <w:r>
-        <w:rPr>
-          <w:rFonts w:ascii="Arial" w:hAnsi="Arial" w:cs="Arial"/>
-          <w:sz w:val="24"/>
-          <w:szCs w:val="24"/>
-        </w:rPr>
-        <w:t>)</w:t>
+      <w:r>
+        <w:rPr>
+          <w:rFonts w:ascii="Arial" w:hAnsi="Arial" w:cs="Arial"/>
+          <w:sz w:val="24"/>
+          <w:szCs w:val="24"/>
+        </w:rPr>
+        <w:t>rt=*(char*)(offset+rs)</w:t>
       </w:r>
       <w:r>
         <w:rPr>
@@ -1424,33 +1234,31 @@
           <w:sz w:val="24"/>
           <w:szCs w:val="24"/>
         </w:rPr>
-        <w:t xml:space="preserve">do endereço 68 (68/4 = 17 = 11 em </w:t>
-      </w:r>
-      <w:proofErr w:type="spellStart"/>
-      <w:r>
-        <w:rPr>
-          <w:rFonts w:ascii="Arial" w:hAnsi="Arial" w:cs="Arial"/>
-          <w:sz w:val="24"/>
-          <w:szCs w:val="24"/>
-        </w:rPr>
-        <w:t>hex</w:t>
-      </w:r>
-      <w:proofErr w:type="spellEnd"/>
-      <w:r>
-        <w:rPr>
-          <w:rFonts w:ascii="Arial" w:hAnsi="Arial" w:cs="Arial"/>
-          <w:sz w:val="24"/>
-          <w:szCs w:val="24"/>
-        </w:rPr>
-        <w:t>)</w:t>
-      </w:r>
-      <w:r>
-        <w:rPr>
-          <w:rFonts w:ascii="Arial" w:hAnsi="Arial" w:cs="Arial"/>
-          <w:sz w:val="24"/>
-          <w:szCs w:val="24"/>
-        </w:rPr>
-        <w:t xml:space="preserve"> = </w:t>
+        <w:t>do endereço 68 (68/4 = 17 = 11 em hex)</w:t>
+      </w:r>
+      <w:r>
+        <w:rPr>
+          <w:rFonts w:ascii="Arial" w:hAnsi="Arial" w:cs="Arial"/>
+          <w:sz w:val="24"/>
+          <w:szCs w:val="24"/>
+        </w:rPr>
+        <w:t xml:space="preserve"> =</w:t>
+      </w:r>
+      <w:r>
+        <w:rPr>
+          <w:rFonts w:ascii="Arial" w:hAnsi="Arial" w:cs="Arial"/>
+          <w:sz w:val="24"/>
+          <w:szCs w:val="24"/>
+        </w:rPr>
+        <w:t>&gt;</w:t>
+      </w:r>
+      <w:r>
+        <w:rPr>
+          <w:rFonts w:ascii="Arial" w:hAnsi="Arial" w:cs="Arial"/>
+          <w:sz w:val="24"/>
+          <w:szCs w:val="24"/>
+        </w:rPr>
+        <w:t xml:space="preserve"> </w:t>
       </w:r>
       <w:r>
         <w:rPr>
@@ -1467,6 +1275,14 @@
           <w:szCs w:val="24"/>
         </w:rPr>
         <w:t>1001000</w:t>
+      </w:r>
+      <w:r>
+        <w:rPr>
+          <w:rFonts w:ascii="Arial" w:hAnsi="Arial" w:cs="Arial"/>
+          <w:sz w:val="24"/>
+          <w:szCs w:val="24"/>
+        </w:rPr>
+        <w:t xml:space="preserve"> = 72 (dec) = 48 (hex)</w:t>
       </w:r>
     </w:p>
     <w:p>
@@ -1491,18 +1307,8 @@
           <w:sz w:val="24"/>
           <w:szCs w:val="24"/>
         </w:rPr>
-        <w:t xml:space="preserve">XORI </w:t>
-      </w:r>
-      <w:proofErr w:type="spellStart"/>
-      <w:r>
-        <w:rPr>
-          <w:rFonts w:ascii="Arial" w:hAnsi="Arial" w:cs="Arial"/>
-          <w:sz w:val="24"/>
-          <w:szCs w:val="24"/>
-        </w:rPr>
-        <w:t>rt,rs,imm</w:t>
-      </w:r>
-      <w:proofErr w:type="spellEnd"/>
+        <w:t>XORI rt,rs,imm</w:t>
+      </w:r>
       <w:r>
         <w:rPr>
           <w:rFonts w:ascii="Arial" w:hAnsi="Arial" w:cs="Arial"/>
@@ -1511,34 +1317,14 @@
         </w:rPr>
         <w:t xml:space="preserve">: </w:t>
       </w:r>
-      <w:proofErr w:type="spellStart"/>
-      <w:r>
-        <w:rPr>
-          <w:rFonts w:ascii="Arial" w:hAnsi="Arial" w:cs="Arial"/>
-          <w:sz w:val="24"/>
-          <w:szCs w:val="24"/>
-        </w:rPr>
-        <w:t>rt</w:t>
-      </w:r>
-      <w:proofErr w:type="spellEnd"/>
-      <w:r>
-        <w:rPr>
-          <w:rFonts w:ascii="Arial" w:hAnsi="Arial" w:cs="Arial"/>
-          <w:sz w:val="24"/>
-          <w:szCs w:val="24"/>
-        </w:rPr>
-        <w:t>=</w:t>
-      </w:r>
-      <w:proofErr w:type="spellStart"/>
-      <w:r>
-        <w:rPr>
-          <w:rFonts w:ascii="Arial" w:hAnsi="Arial" w:cs="Arial"/>
-          <w:sz w:val="24"/>
-          <w:szCs w:val="24"/>
-        </w:rPr>
-        <w:t>rs^imm</w:t>
-      </w:r>
-      <w:proofErr w:type="spellEnd"/>
+      <w:r>
+        <w:rPr>
+          <w:rFonts w:ascii="Arial" w:hAnsi="Arial" w:cs="Arial"/>
+          <w:sz w:val="24"/>
+          <w:szCs w:val="24"/>
+        </w:rPr>
+        <w:t>rt=rs^imm</w:t>
+      </w:r>
       <w:r>
         <w:rPr>
           <w:rFonts w:ascii="Arial" w:hAnsi="Arial" w:cs="Arial"/>
@@ -1561,25 +1347,7 @@
           <w:sz w:val="24"/>
           <w:szCs w:val="24"/>
         </w:rPr>
-        <w:t xml:space="preserve"> ou-exclusivo </w:t>
-      </w:r>
-      <w:proofErr w:type="spellStart"/>
-      <w:r>
-        <w:rPr>
-          <w:rFonts w:ascii="Arial" w:hAnsi="Arial" w:cs="Arial"/>
-          <w:sz w:val="24"/>
-          <w:szCs w:val="24"/>
-        </w:rPr>
-        <w:t>imm</w:t>
-      </w:r>
-      <w:proofErr w:type="spellEnd"/>
-      <w:r>
-        <w:rPr>
-          <w:rFonts w:ascii="Arial" w:hAnsi="Arial" w:cs="Arial"/>
-          <w:sz w:val="24"/>
-          <w:szCs w:val="24"/>
-        </w:rPr>
-        <w:t xml:space="preserve"> = </w:t>
+        <w:t xml:space="preserve"> ou-exclusivo imm = </w:t>
       </w:r>
       <w:r>
         <w:rPr>
@@ -1699,25 +1467,7 @@
           <w:sz w:val="24"/>
           <w:szCs w:val="24"/>
         </w:rPr>
-        <w:t xml:space="preserve"> (</w:t>
-      </w:r>
-      <w:proofErr w:type="spellStart"/>
-      <w:r>
-        <w:rPr>
-          <w:rFonts w:ascii="Arial" w:hAnsi="Arial" w:cs="Arial"/>
-          <w:sz w:val="24"/>
-          <w:szCs w:val="24"/>
-        </w:rPr>
-        <w:t>hex</w:t>
-      </w:r>
-      <w:proofErr w:type="spellEnd"/>
-      <w:r>
-        <w:rPr>
-          <w:rFonts w:ascii="Arial" w:hAnsi="Arial" w:cs="Arial"/>
-          <w:sz w:val="24"/>
-          <w:szCs w:val="24"/>
-        </w:rPr>
-        <w:t xml:space="preserve">) = </w:t>
+        <w:t xml:space="preserve"> (hex) = </w:t>
       </w:r>
       <w:r>
         <w:rPr>
@@ -1733,25 +1483,7 @@
           <w:sz w:val="24"/>
           <w:szCs w:val="24"/>
         </w:rPr>
-        <w:t xml:space="preserve"> (</w:t>
-      </w:r>
-      <w:proofErr w:type="spellStart"/>
-      <w:r>
-        <w:rPr>
-          <w:rFonts w:ascii="Arial" w:hAnsi="Arial" w:cs="Arial"/>
-          <w:sz w:val="24"/>
-          <w:szCs w:val="24"/>
-        </w:rPr>
-        <w:t>dec</w:t>
-      </w:r>
-      <w:proofErr w:type="spellEnd"/>
-      <w:r>
-        <w:rPr>
-          <w:rFonts w:ascii="Arial" w:hAnsi="Arial" w:cs="Arial"/>
-          <w:sz w:val="24"/>
-          <w:szCs w:val="24"/>
-        </w:rPr>
-        <w:t>)</w:t>
+        <w:t xml:space="preserve"> (dec)</w:t>
       </w:r>
     </w:p>
     <w:p>
@@ -1776,18 +1508,8 @@
           <w:sz w:val="24"/>
           <w:szCs w:val="24"/>
         </w:rPr>
-        <w:t xml:space="preserve">DIV </w:t>
-      </w:r>
-      <w:proofErr w:type="spellStart"/>
-      <w:r>
-        <w:rPr>
-          <w:rFonts w:ascii="Arial" w:hAnsi="Arial" w:cs="Arial"/>
-          <w:sz w:val="24"/>
-          <w:szCs w:val="24"/>
-        </w:rPr>
-        <w:t>rs,rt</w:t>
-      </w:r>
-      <w:proofErr w:type="spellEnd"/>
+        <w:t>DIV rs,rt</w:t>
+      </w:r>
       <w:r>
         <w:rPr>
           <w:rFonts w:ascii="Arial" w:hAnsi="Arial" w:cs="Arial"/>
@@ -1802,54 +1524,8 @@
           <w:sz w:val="24"/>
           <w:szCs w:val="24"/>
         </w:rPr>
-        <w:t>HI=</w:t>
-      </w:r>
-      <w:proofErr w:type="spellStart"/>
-      <w:r>
-        <w:rPr>
-          <w:rFonts w:ascii="Arial" w:hAnsi="Arial" w:cs="Arial"/>
-          <w:sz w:val="24"/>
-          <w:szCs w:val="24"/>
-        </w:rPr>
-        <w:t>rs%rt</w:t>
-      </w:r>
-      <w:proofErr w:type="spellEnd"/>
-      <w:r>
-        <w:rPr>
-          <w:rFonts w:ascii="Arial" w:hAnsi="Arial" w:cs="Arial"/>
-          <w:sz w:val="24"/>
-          <w:szCs w:val="24"/>
-        </w:rPr>
-        <w:t>; LO=</w:t>
-      </w:r>
-      <w:proofErr w:type="spellStart"/>
-      <w:r>
-        <w:rPr>
-          <w:rFonts w:ascii="Arial" w:hAnsi="Arial" w:cs="Arial"/>
-          <w:sz w:val="24"/>
-          <w:szCs w:val="24"/>
-        </w:rPr>
-        <w:t>rs</w:t>
-      </w:r>
-      <w:proofErr w:type="spellEnd"/>
-      <w:r>
-        <w:rPr>
-          <w:rFonts w:ascii="Arial" w:hAnsi="Arial" w:cs="Arial"/>
-          <w:sz w:val="24"/>
-          <w:szCs w:val="24"/>
-        </w:rPr>
-        <w:t>/</w:t>
-      </w:r>
-      <w:proofErr w:type="spellStart"/>
-      <w:r>
-        <w:rPr>
-          <w:rFonts w:ascii="Arial" w:hAnsi="Arial" w:cs="Arial"/>
-          <w:sz w:val="24"/>
-          <w:szCs w:val="24"/>
-        </w:rPr>
-        <w:t>rt</w:t>
-      </w:r>
-      <w:proofErr w:type="spellEnd"/>
+        <w:t>HI=rs%rt; LO=rs/rt</w:t>
+      </w:r>
       <w:r>
         <w:rPr>
           <w:rFonts w:ascii="Arial" w:hAnsi="Arial" w:cs="Arial"/>
@@ -1872,25 +1548,7 @@
           <w:sz w:val="24"/>
           <w:szCs w:val="24"/>
         </w:rPr>
-        <w:t xml:space="preserve"> (</w:t>
-      </w:r>
-      <w:proofErr w:type="spellStart"/>
-      <w:r>
-        <w:rPr>
-          <w:rFonts w:ascii="Arial" w:hAnsi="Arial" w:cs="Arial"/>
-          <w:sz w:val="24"/>
-          <w:szCs w:val="24"/>
-        </w:rPr>
-        <w:t>dec</w:t>
-      </w:r>
-      <w:proofErr w:type="spellEnd"/>
-      <w:r>
-        <w:rPr>
-          <w:rFonts w:ascii="Arial" w:hAnsi="Arial" w:cs="Arial"/>
-          <w:sz w:val="24"/>
-          <w:szCs w:val="24"/>
-        </w:rPr>
-        <w:t xml:space="preserve">) = </w:t>
+        <w:t xml:space="preserve"> (dec) = </w:t>
       </w:r>
       <w:r>
         <w:rPr>
@@ -1906,25 +1564,7 @@
           <w:sz w:val="24"/>
           <w:szCs w:val="24"/>
         </w:rPr>
-        <w:t xml:space="preserve"> (</w:t>
-      </w:r>
-      <w:proofErr w:type="spellStart"/>
-      <w:r>
-        <w:rPr>
-          <w:rFonts w:ascii="Arial" w:hAnsi="Arial" w:cs="Arial"/>
-          <w:sz w:val="24"/>
-          <w:szCs w:val="24"/>
-        </w:rPr>
-        <w:t>dec</w:t>
-      </w:r>
-      <w:proofErr w:type="spellEnd"/>
-      <w:r>
-        <w:rPr>
-          <w:rFonts w:ascii="Arial" w:hAnsi="Arial" w:cs="Arial"/>
-          <w:sz w:val="24"/>
-          <w:szCs w:val="24"/>
-        </w:rPr>
-        <w:t xml:space="preserve">) = </w:t>
+        <w:t xml:space="preserve"> (dec) = </w:t>
       </w:r>
       <w:r>
         <w:rPr>
@@ -1940,25 +1580,7 @@
           <w:sz w:val="24"/>
           <w:szCs w:val="24"/>
         </w:rPr>
-        <w:t xml:space="preserve"> (</w:t>
-      </w:r>
-      <w:proofErr w:type="spellStart"/>
-      <w:r>
-        <w:rPr>
-          <w:rFonts w:ascii="Arial" w:hAnsi="Arial" w:cs="Arial"/>
-          <w:sz w:val="24"/>
-          <w:szCs w:val="24"/>
-        </w:rPr>
-        <w:t>hex</w:t>
-      </w:r>
-      <w:proofErr w:type="spellEnd"/>
-      <w:r>
-        <w:rPr>
-          <w:rFonts w:ascii="Arial" w:hAnsi="Arial" w:cs="Arial"/>
-          <w:sz w:val="24"/>
-          <w:szCs w:val="24"/>
-        </w:rPr>
-        <w:t xml:space="preserve">); LO = valor do registrador 3 / valor do registrador 1 = </w:t>
+        <w:t xml:space="preserve"> (hex); LO = valor do registrador 3 / valor do registrador 1 = </w:t>
       </w:r>
       <w:r>
         <w:rPr>
@@ -1974,25 +1596,7 @@
           <w:sz w:val="24"/>
           <w:szCs w:val="24"/>
         </w:rPr>
-        <w:t xml:space="preserve"> (</w:t>
-      </w:r>
-      <w:proofErr w:type="spellStart"/>
-      <w:r>
-        <w:rPr>
-          <w:rFonts w:ascii="Arial" w:hAnsi="Arial" w:cs="Arial"/>
-          <w:sz w:val="24"/>
-          <w:szCs w:val="24"/>
-        </w:rPr>
-        <w:t>dec</w:t>
-      </w:r>
-      <w:proofErr w:type="spellEnd"/>
-      <w:r>
-        <w:rPr>
-          <w:rFonts w:ascii="Arial" w:hAnsi="Arial" w:cs="Arial"/>
-          <w:sz w:val="24"/>
-          <w:szCs w:val="24"/>
-        </w:rPr>
-        <w:t xml:space="preserve">) = </w:t>
+        <w:t xml:space="preserve"> (dec) = </w:t>
       </w:r>
       <w:r>
         <w:rPr>
@@ -2008,25 +1612,7 @@
           <w:sz w:val="24"/>
           <w:szCs w:val="24"/>
         </w:rPr>
-        <w:t xml:space="preserve"> (</w:t>
-      </w:r>
-      <w:proofErr w:type="spellStart"/>
-      <w:r>
-        <w:rPr>
-          <w:rFonts w:ascii="Arial" w:hAnsi="Arial" w:cs="Arial"/>
-          <w:sz w:val="24"/>
-          <w:szCs w:val="24"/>
-        </w:rPr>
-        <w:t>dec</w:t>
-      </w:r>
-      <w:proofErr w:type="spellEnd"/>
-      <w:r>
-        <w:rPr>
-          <w:rFonts w:ascii="Arial" w:hAnsi="Arial" w:cs="Arial"/>
-          <w:sz w:val="24"/>
-          <w:szCs w:val="24"/>
-        </w:rPr>
-        <w:t xml:space="preserve">) = </w:t>
+        <w:t xml:space="preserve"> (dec) = </w:t>
       </w:r>
       <w:r>
         <w:rPr>
@@ -2042,25 +1628,7 @@
           <w:sz w:val="24"/>
           <w:szCs w:val="24"/>
         </w:rPr>
-        <w:t xml:space="preserve"> (</w:t>
-      </w:r>
-      <w:proofErr w:type="spellStart"/>
-      <w:r>
-        <w:rPr>
-          <w:rFonts w:ascii="Arial" w:hAnsi="Arial" w:cs="Arial"/>
-          <w:sz w:val="24"/>
-          <w:szCs w:val="24"/>
-        </w:rPr>
-        <w:t>hex</w:t>
-      </w:r>
-      <w:proofErr w:type="spellEnd"/>
-      <w:r>
-        <w:rPr>
-          <w:rFonts w:ascii="Arial" w:hAnsi="Arial" w:cs="Arial"/>
-          <w:sz w:val="24"/>
-          <w:szCs w:val="24"/>
-        </w:rPr>
-        <w:t>)</w:t>
+        <w:t xml:space="preserve"> (hex)</w:t>
       </w:r>
     </w:p>
     <w:p>
@@ -2085,18 +1653,8 @@
           <w:sz w:val="24"/>
           <w:szCs w:val="24"/>
         </w:rPr>
-        <w:t xml:space="preserve">JALR </w:t>
-      </w:r>
-      <w:proofErr w:type="spellStart"/>
-      <w:r>
-        <w:rPr>
-          <w:rFonts w:ascii="Arial" w:hAnsi="Arial" w:cs="Arial"/>
-          <w:sz w:val="24"/>
-          <w:szCs w:val="24"/>
-        </w:rPr>
-        <w:t>rs</w:t>
-      </w:r>
-      <w:proofErr w:type="spellEnd"/>
+        <w:t>JALR rs</w:t>
+      </w:r>
       <w:r>
         <w:rPr>
           <w:rFonts w:ascii="Arial" w:hAnsi="Arial" w:cs="Arial"/>
@@ -2111,54 +1669,8 @@
           <w:sz w:val="24"/>
           <w:szCs w:val="24"/>
         </w:rPr>
-        <w:t>rd=</w:t>
-      </w:r>
-      <w:proofErr w:type="spellStart"/>
-      <w:r>
-        <w:rPr>
-          <w:rFonts w:ascii="Arial" w:hAnsi="Arial" w:cs="Arial"/>
-          <w:sz w:val="24"/>
-          <w:szCs w:val="24"/>
-        </w:rPr>
-        <w:t>pc</w:t>
-      </w:r>
-      <w:proofErr w:type="spellEnd"/>
-      <w:r>
-        <w:rPr>
-          <w:rFonts w:ascii="Arial" w:hAnsi="Arial" w:cs="Arial"/>
-          <w:sz w:val="24"/>
-          <w:szCs w:val="24"/>
-        </w:rPr>
-        <w:t xml:space="preserve">; </w:t>
-      </w:r>
-      <w:proofErr w:type="spellStart"/>
-      <w:r>
-        <w:rPr>
-          <w:rFonts w:ascii="Arial" w:hAnsi="Arial" w:cs="Arial"/>
-          <w:sz w:val="24"/>
-          <w:szCs w:val="24"/>
-        </w:rPr>
-        <w:t>pc</w:t>
-      </w:r>
-      <w:proofErr w:type="spellEnd"/>
-      <w:r>
-        <w:rPr>
-          <w:rFonts w:ascii="Arial" w:hAnsi="Arial" w:cs="Arial"/>
-          <w:sz w:val="24"/>
-          <w:szCs w:val="24"/>
-        </w:rPr>
-        <w:t>=</w:t>
-      </w:r>
-      <w:proofErr w:type="spellStart"/>
-      <w:r>
-        <w:rPr>
-          <w:rFonts w:ascii="Arial" w:hAnsi="Arial" w:cs="Arial"/>
-          <w:sz w:val="24"/>
-          <w:szCs w:val="24"/>
-        </w:rPr>
-        <w:t>rs</w:t>
-      </w:r>
-      <w:proofErr w:type="spellEnd"/>
+        <w:t>rd=pc; pc=rs</w:t>
+      </w:r>
       <w:r>
         <w:rPr>
           <w:rFonts w:ascii="Arial" w:hAnsi="Arial" w:cs="Arial"/>
@@ -2206,18 +1718,8 @@
           <w:sz w:val="24"/>
           <w:szCs w:val="24"/>
         </w:rPr>
-        <w:t xml:space="preserve">BGEZAL </w:t>
-      </w:r>
-      <w:proofErr w:type="spellStart"/>
-      <w:r>
-        <w:rPr>
-          <w:rFonts w:ascii="Arial" w:hAnsi="Arial" w:cs="Arial"/>
-          <w:sz w:val="24"/>
-          <w:szCs w:val="24"/>
-        </w:rPr>
-        <w:t>rs,offset</w:t>
-      </w:r>
-      <w:proofErr w:type="spellEnd"/>
+        <w:t>BGEZAL rs,offset</w:t>
+      </w:r>
       <w:r>
         <w:rPr>
           <w:rFonts w:ascii="Arial" w:hAnsi="Arial" w:cs="Arial"/>
@@ -2232,79 +1734,7 @@
           <w:sz w:val="24"/>
           <w:szCs w:val="24"/>
         </w:rPr>
-        <w:t>r31=</w:t>
-      </w:r>
-      <w:proofErr w:type="spellStart"/>
-      <w:r>
-        <w:rPr>
-          <w:rFonts w:ascii="Arial" w:hAnsi="Arial" w:cs="Arial"/>
-          <w:sz w:val="24"/>
-          <w:szCs w:val="24"/>
-        </w:rPr>
-        <w:t>pc</w:t>
-      </w:r>
-      <w:proofErr w:type="spellEnd"/>
-      <w:r>
-        <w:rPr>
-          <w:rFonts w:ascii="Arial" w:hAnsi="Arial" w:cs="Arial"/>
-          <w:sz w:val="24"/>
-          <w:szCs w:val="24"/>
-        </w:rPr>
-        <w:t xml:space="preserve">; </w:t>
-      </w:r>
-      <w:proofErr w:type="spellStart"/>
-      <w:r>
-        <w:rPr>
-          <w:rFonts w:ascii="Arial" w:hAnsi="Arial" w:cs="Arial"/>
-          <w:sz w:val="24"/>
-          <w:szCs w:val="24"/>
-        </w:rPr>
-        <w:t>if</w:t>
-      </w:r>
-      <w:proofErr w:type="spellEnd"/>
-      <w:r>
-        <w:rPr>
-          <w:rFonts w:ascii="Arial" w:hAnsi="Arial" w:cs="Arial"/>
-          <w:sz w:val="24"/>
-          <w:szCs w:val="24"/>
-        </w:rPr>
-        <w:t>(</w:t>
-      </w:r>
-      <w:proofErr w:type="spellStart"/>
-      <w:r>
-        <w:rPr>
-          <w:rFonts w:ascii="Arial" w:hAnsi="Arial" w:cs="Arial"/>
-          <w:sz w:val="24"/>
-          <w:szCs w:val="24"/>
-        </w:rPr>
-        <w:t>rs</w:t>
-      </w:r>
-      <w:proofErr w:type="spellEnd"/>
-      <w:r>
-        <w:rPr>
-          <w:rFonts w:ascii="Arial" w:hAnsi="Arial" w:cs="Arial"/>
-          <w:sz w:val="24"/>
-          <w:szCs w:val="24"/>
-        </w:rPr>
-        <w:t xml:space="preserve">&gt;=0) </w:t>
-      </w:r>
-      <w:proofErr w:type="spellStart"/>
-      <w:r>
-        <w:rPr>
-          <w:rFonts w:ascii="Arial" w:hAnsi="Arial" w:cs="Arial"/>
-          <w:sz w:val="24"/>
-          <w:szCs w:val="24"/>
-        </w:rPr>
-        <w:t>pc</w:t>
-      </w:r>
-      <w:proofErr w:type="spellEnd"/>
-      <w:r>
-        <w:rPr>
-          <w:rFonts w:ascii="Arial" w:hAnsi="Arial" w:cs="Arial"/>
-          <w:sz w:val="24"/>
-          <w:szCs w:val="24"/>
-        </w:rPr>
-        <w:t>+=offset*4</w:t>
+        <w:t>r31=pc; if(rs&gt;=0) pc+=offset*4</w:t>
       </w:r>
       <w:r>
         <w:rPr>
@@ -2320,43 +1750,7 @@
           <w:sz w:val="24"/>
           <w:szCs w:val="24"/>
         </w:rPr>
-        <w:t xml:space="preserve">Se o valor em </w:t>
-      </w:r>
-      <w:proofErr w:type="spellStart"/>
-      <w:r>
-        <w:rPr>
-          <w:rFonts w:ascii="Arial" w:hAnsi="Arial" w:cs="Arial"/>
-          <w:sz w:val="24"/>
-          <w:szCs w:val="24"/>
-        </w:rPr>
-        <w:t>rs</w:t>
-      </w:r>
-      <w:proofErr w:type="spellEnd"/>
-      <w:r>
-        <w:rPr>
-          <w:rFonts w:ascii="Arial" w:hAnsi="Arial" w:cs="Arial"/>
-          <w:sz w:val="24"/>
-          <w:szCs w:val="24"/>
-        </w:rPr>
-        <w:t xml:space="preserve"> é maior ou igual a zero, o endereço da próxima instrução (PC + 4) é salvo no registrador $31 (também conhecido como $</w:t>
-      </w:r>
-      <w:proofErr w:type="spellStart"/>
-      <w:r>
-        <w:rPr>
-          <w:rFonts w:ascii="Arial" w:hAnsi="Arial" w:cs="Arial"/>
-          <w:sz w:val="24"/>
-          <w:szCs w:val="24"/>
-        </w:rPr>
-        <w:t>ra</w:t>
-      </w:r>
-      <w:proofErr w:type="spellEnd"/>
-      <w:r>
-        <w:rPr>
-          <w:rFonts w:ascii="Arial" w:hAnsi="Arial" w:cs="Arial"/>
-          <w:sz w:val="24"/>
-          <w:szCs w:val="24"/>
-        </w:rPr>
-        <w:t>).</w:t>
+        <w:t>Se o valor em rs é maior ou igual a zero, o endereço da próxima instrução (PC + 4) é salvo no registrador $31 (também conhecido como $ra).</w:t>
       </w:r>
       <w:r>
         <w:rPr>
@@ -2380,25 +1774,7 @@
           <w:sz w:val="24"/>
           <w:szCs w:val="24"/>
         </w:rPr>
-        <w:t xml:space="preserve"> No caso, </w:t>
-      </w:r>
-      <w:proofErr w:type="spellStart"/>
-      <w:r>
-        <w:rPr>
-          <w:rFonts w:ascii="Arial" w:hAnsi="Arial" w:cs="Arial"/>
-          <w:sz w:val="24"/>
-          <w:szCs w:val="24"/>
-        </w:rPr>
-        <w:t>rs</w:t>
-      </w:r>
-      <w:proofErr w:type="spellEnd"/>
-      <w:r>
-        <w:rPr>
-          <w:rFonts w:ascii="Arial" w:hAnsi="Arial" w:cs="Arial"/>
-          <w:sz w:val="24"/>
-          <w:szCs w:val="24"/>
-        </w:rPr>
-        <w:t xml:space="preserve"> = 5 e seu valor é negativo, assim, a única alteração feita é PC += 4.</w:t>
+        <w:t xml:space="preserve"> No caso, rs = 5 e seu valor é negativo, assim, a única alteração feita é PC += 4.</w:t>
       </w:r>
     </w:p>
     <w:p>
@@ -2423,18 +1799,8 @@
           <w:sz w:val="24"/>
           <w:szCs w:val="24"/>
         </w:rPr>
-        <w:t xml:space="preserve">BGEZAL </w:t>
-      </w:r>
-      <w:proofErr w:type="spellStart"/>
-      <w:r>
-        <w:rPr>
-          <w:rFonts w:ascii="Arial" w:hAnsi="Arial" w:cs="Arial"/>
-          <w:sz w:val="24"/>
-          <w:szCs w:val="24"/>
-        </w:rPr>
-        <w:t>rs,offset</w:t>
-      </w:r>
-      <w:proofErr w:type="spellEnd"/>
+        <w:t>BGEZAL rs,offset</w:t>
+      </w:r>
       <w:r>
         <w:rPr>
           <w:rFonts w:ascii="Arial" w:hAnsi="Arial" w:cs="Arial"/>
@@ -2449,79 +1815,7 @@
           <w:sz w:val="24"/>
           <w:szCs w:val="24"/>
         </w:rPr>
-        <w:t>r31=</w:t>
-      </w:r>
-      <w:proofErr w:type="spellStart"/>
-      <w:r>
-        <w:rPr>
-          <w:rFonts w:ascii="Arial" w:hAnsi="Arial" w:cs="Arial"/>
-          <w:sz w:val="24"/>
-          <w:szCs w:val="24"/>
-        </w:rPr>
-        <w:t>pc</w:t>
-      </w:r>
-      <w:proofErr w:type="spellEnd"/>
-      <w:r>
-        <w:rPr>
-          <w:rFonts w:ascii="Arial" w:hAnsi="Arial" w:cs="Arial"/>
-          <w:sz w:val="24"/>
-          <w:szCs w:val="24"/>
-        </w:rPr>
-        <w:t xml:space="preserve">; </w:t>
-      </w:r>
-      <w:proofErr w:type="spellStart"/>
-      <w:r>
-        <w:rPr>
-          <w:rFonts w:ascii="Arial" w:hAnsi="Arial" w:cs="Arial"/>
-          <w:sz w:val="24"/>
-          <w:szCs w:val="24"/>
-        </w:rPr>
-        <w:t>if</w:t>
-      </w:r>
-      <w:proofErr w:type="spellEnd"/>
-      <w:r>
-        <w:rPr>
-          <w:rFonts w:ascii="Arial" w:hAnsi="Arial" w:cs="Arial"/>
-          <w:sz w:val="24"/>
-          <w:szCs w:val="24"/>
-        </w:rPr>
-        <w:t>(</w:t>
-      </w:r>
-      <w:proofErr w:type="spellStart"/>
-      <w:r>
-        <w:rPr>
-          <w:rFonts w:ascii="Arial" w:hAnsi="Arial" w:cs="Arial"/>
-          <w:sz w:val="24"/>
-          <w:szCs w:val="24"/>
-        </w:rPr>
-        <w:t>rs</w:t>
-      </w:r>
-      <w:proofErr w:type="spellEnd"/>
-      <w:r>
-        <w:rPr>
-          <w:rFonts w:ascii="Arial" w:hAnsi="Arial" w:cs="Arial"/>
-          <w:sz w:val="24"/>
-          <w:szCs w:val="24"/>
-        </w:rPr>
-        <w:t xml:space="preserve">&gt;=0) </w:t>
-      </w:r>
-      <w:proofErr w:type="spellStart"/>
-      <w:r>
-        <w:rPr>
-          <w:rFonts w:ascii="Arial" w:hAnsi="Arial" w:cs="Arial"/>
-          <w:sz w:val="24"/>
-          <w:szCs w:val="24"/>
-        </w:rPr>
-        <w:t>pc</w:t>
-      </w:r>
-      <w:proofErr w:type="spellEnd"/>
-      <w:r>
-        <w:rPr>
-          <w:rFonts w:ascii="Arial" w:hAnsi="Arial" w:cs="Arial"/>
-          <w:sz w:val="24"/>
-          <w:szCs w:val="24"/>
-        </w:rPr>
-        <w:t>+=offset*4</w:t>
+        <w:t>r31=pc; if(rs&gt;=0) pc+=offset*4</w:t>
       </w:r>
       <w:r>
         <w:rPr>
@@ -2537,43 +1831,7 @@
           <w:sz w:val="24"/>
           <w:szCs w:val="24"/>
         </w:rPr>
-        <w:t xml:space="preserve">Se o valor em </w:t>
-      </w:r>
-      <w:proofErr w:type="spellStart"/>
-      <w:r>
-        <w:rPr>
-          <w:rFonts w:ascii="Arial" w:hAnsi="Arial" w:cs="Arial"/>
-          <w:sz w:val="24"/>
-          <w:szCs w:val="24"/>
-        </w:rPr>
-        <w:t>rs</w:t>
-      </w:r>
-      <w:proofErr w:type="spellEnd"/>
-      <w:r>
-        <w:rPr>
-          <w:rFonts w:ascii="Arial" w:hAnsi="Arial" w:cs="Arial"/>
-          <w:sz w:val="24"/>
-          <w:szCs w:val="24"/>
-        </w:rPr>
-        <w:t xml:space="preserve"> é maior ou igual a zero, o endereço da próxima instrução (PC + 4) é salvo no registrador $31 (também conhecido como $</w:t>
-      </w:r>
-      <w:proofErr w:type="spellStart"/>
-      <w:r>
-        <w:rPr>
-          <w:rFonts w:ascii="Arial" w:hAnsi="Arial" w:cs="Arial"/>
-          <w:sz w:val="24"/>
-          <w:szCs w:val="24"/>
-        </w:rPr>
-        <w:t>ra</w:t>
-      </w:r>
-      <w:proofErr w:type="spellEnd"/>
-      <w:r>
-        <w:rPr>
-          <w:rFonts w:ascii="Arial" w:hAnsi="Arial" w:cs="Arial"/>
-          <w:sz w:val="24"/>
-          <w:szCs w:val="24"/>
-        </w:rPr>
-        <w:t>).</w:t>
+        <w:t>Se o valor em rs é maior ou igual a zero, o endereço da próxima instrução (PC + 4) é salvo no registrador $31 (também conhecido como $ra).</w:t>
       </w:r>
       <w:r>
         <w:rPr>
@@ -2597,25 +1855,7 @@
           <w:sz w:val="24"/>
           <w:szCs w:val="24"/>
         </w:rPr>
-        <w:t xml:space="preserve"> No caso, </w:t>
-      </w:r>
-      <w:proofErr w:type="spellStart"/>
-      <w:r>
-        <w:rPr>
-          <w:rFonts w:ascii="Arial" w:hAnsi="Arial" w:cs="Arial"/>
-          <w:sz w:val="24"/>
-          <w:szCs w:val="24"/>
-        </w:rPr>
-        <w:t>rs</w:t>
-      </w:r>
-      <w:proofErr w:type="spellEnd"/>
-      <w:r>
-        <w:rPr>
-          <w:rFonts w:ascii="Arial" w:hAnsi="Arial" w:cs="Arial"/>
-          <w:sz w:val="24"/>
-          <w:szCs w:val="24"/>
-        </w:rPr>
-        <w:t xml:space="preserve"> = </w:t>
+        <w:t xml:space="preserve"> No caso, rs = </w:t>
       </w:r>
       <w:r>
         <w:rPr>
@@ -2697,7 +1937,7 @@
           <w:sz w:val="24"/>
           <w:szCs w:val="24"/>
         </w:rPr>
-        <w:t>1</w:t>
+        <w:t>0</w:t>
       </w:r>
       <w:r>
         <w:rPr>
@@ -2729,7 +1969,15 @@
           <w:sz w:val="24"/>
           <w:szCs w:val="24"/>
         </w:rPr>
-        <w:t>001</w:t>
+        <w:t>00</w:t>
+      </w:r>
+      <w:r>
+        <w:rPr>
+          <w:rFonts w:ascii="Arial" w:hAnsi="Arial" w:cs="Arial"/>
+          <w:sz w:val="24"/>
+          <w:szCs w:val="24"/>
+        </w:rPr>
+        <w:t>0</w:t>
       </w:r>
       <w:r>
         <w:rPr>
@@ -2762,39 +2010,6 @@
           <w:sz w:val="24"/>
           <w:szCs w:val="24"/>
         </w:rPr>
-        <w:t>00000100</w:t>
-      </w:r>
-      <w:r>
-        <w:rPr>
-          <w:rFonts w:ascii="Arial" w:hAnsi="Arial" w:cs="Arial"/>
-          <w:sz w:val="24"/>
-          <w:szCs w:val="24"/>
-        </w:rPr>
-        <w:t>0000000110010011</w:t>
-      </w:r>
-    </w:p>
-    <w:p>
-      <w:pPr>
-        <w:rPr>
-          <w:rFonts w:ascii="Arial" w:hAnsi="Arial" w:cs="Arial"/>
-          <w:sz w:val="24"/>
-          <w:szCs w:val="24"/>
-        </w:rPr>
-      </w:pPr>
-      <w:r>
-        <w:rPr>
-          <w:rFonts w:ascii="Arial" w:hAnsi="Arial" w:cs="Arial"/>
-          <w:sz w:val="24"/>
-          <w:szCs w:val="24"/>
-        </w:rPr>
-        <w:t xml:space="preserve">Estado f: </w:t>
-      </w:r>
-      <w:r>
-        <w:rPr>
-          <w:rFonts w:ascii="Arial" w:hAnsi="Arial" w:cs="Arial"/>
-          <w:sz w:val="24"/>
-          <w:szCs w:val="24"/>
-        </w:rPr>
         <w:t>0000</w:t>
       </w:r>
       <w:r>
@@ -2803,15 +2018,15 @@
           <w:sz w:val="24"/>
           <w:szCs w:val="24"/>
         </w:rPr>
-        <w:t>1</w:t>
-      </w:r>
-      <w:r>
-        <w:rPr>
-          <w:rFonts w:ascii="Arial" w:hAnsi="Arial" w:cs="Arial"/>
-          <w:sz w:val="24"/>
-          <w:szCs w:val="24"/>
-        </w:rPr>
-        <w:t>000</w:t>
+        <w:t>01</w:t>
+      </w:r>
+      <w:r>
+        <w:rPr>
+          <w:rFonts w:ascii="Arial" w:hAnsi="Arial" w:cs="Arial"/>
+          <w:sz w:val="24"/>
+          <w:szCs w:val="24"/>
+        </w:rPr>
+        <w:t>00</w:t>
       </w:r>
       <w:r>
         <w:rPr>

</xml_diff>